<commit_message>
feat: implement custom image editor screen with cropping and rotation
</commit_message>
<xml_diff>
--- a/MOTA_NhanDienNam_CT502H.docx
+++ b/MOTA_NhanDienNam_CT502H.docx
@@ -1088,7 +1088,6 @@
           <w:rFonts w:eastAsia="Times New Roman"/>
           <w:sz w:val="26"/>
           <w:szCs w:val="26"/>
-          <w:highlight w:val="none"/>
         </w:rPr>
       </w:r>
       <w:r>
@@ -1398,6 +1397,7 @@
           <w:rFonts w:eastAsia="Times New Roman"/>
           <w:sz w:val="26"/>
           <w:szCs w:val="26"/>
+          <w:highlight w:val="none"/>
         </w:rPr>
       </w:r>
       <w:r>
@@ -1448,7 +1448,6 @@
           <w:rFonts w:eastAsia="Times New Roman"/>
           <w:sz w:val="26"/>
           <w:szCs w:val="26"/>
-          <w:highlight w:val="none"/>
         </w:rPr>
       </w:r>
       <w:r>
@@ -1736,7 +1735,6 @@
           <w:rFonts w:eastAsia="Times New Roman"/>
           <w:sz w:val="26"/>
           <w:szCs w:val="26"/>
-          <w:highlight w:val="none"/>
         </w:rPr>
       </w:r>
       <w:r>
@@ -1972,7 +1970,7 @@
           <w:sz w:val="26"/>
           <w:szCs w:val="26"/>
         </w:rPr>
-        <w:t xml:space="preserve">YOLOv8 (Python)</w:t>
+        <w:t xml:space="preserve">EfficientNet-Lite1/yolov8</w:t>
       </w:r>
       <w:r>
         <w:rPr>
@@ -1981,7 +1979,16 @@
           <w:sz w:val="26"/>
           <w:szCs w:val="26"/>
         </w:rPr>
-        <w:t xml:space="preserve">: Huấn luyện mô hình nhận dạng nấm, tối ưu cho độ chính xác và khả năng chạy offline.</w:t>
+        <w:t xml:space="preserve">: </w:t>
+      </w:r>
+      <w:r>
+        <w:rPr>
+          <w:rFonts w:ascii="Times New Roman" w:hAnsi="Times New Roman" w:eastAsia="Times New Roman" w:cs="Times New Roman"/>
+          <w:color w:val="000000"/>
+          <w:sz w:val="26"/>
+          <w:szCs w:val="26"/>
+        </w:rPr>
+        <w:t xml:space="preserve">Mô hình CNN hiệu suất cao, được tối ưu hóa đặc biệt cho thiết bị di động, cân bằng giữa độ chính xác và tốc độ xử lý.</w:t>
       </w:r>
       <w:r>
         <w:rPr>
@@ -1991,6 +1998,155 @@
       </w:r>
       <w:r>
         <w:rPr>
+          <w:sz w:val="26"/>
+          <w:szCs w:val="26"/>
+        </w:rPr>
+      </w:r>
+    </w:p>
+    <w:p>
+      <w:pPr>
+        <w:pStyle w:val="904"/>
+        <w:numPr>
+          <w:ilvl w:val="0"/>
+          <w:numId w:val="7"/>
+        </w:numPr>
+        <w:pBdr>
+          <w:top w:val="none" w:color="000000" w:sz="4" w:space="0"/>
+          <w:left w:val="none" w:color="000000" w:sz="4" w:space="0"/>
+          <w:bottom w:val="none" w:color="000000" w:sz="4" w:space="0"/>
+          <w:right w:val="none" w:color="000000" w:sz="4" w:space="0"/>
+        </w:pBdr>
+        <w:spacing/>
+        <w:ind w:right="0"/>
+        <w:jc w:val="both"/>
+        <w:rPr>
+          <w:b/>
+          <w:bCs/>
+          <w:sz w:val="26"/>
+          <w:szCs w:val="26"/>
+        </w:rPr>
+      </w:pPr>
+      <w:r>
+        <w:rPr>
+          <w:b/>
+          <w:bCs/>
+          <w:sz w:val="26"/>
+          <w:szCs w:val="26"/>
+          <w:highlight w:val="none"/>
+        </w:rPr>
+        <w:t xml:space="preserve">MobileNetv2: </w:t>
+      </w:r>
+      <w:r>
+        <w:rPr>
+          <w:b w:val="0"/>
+          <w:bCs w:val="0"/>
+          <w:sz w:val="26"/>
+          <w:szCs w:val="26"/>
+          <w:highlight w:val="none"/>
+        </w:rPr>
+        <w:t xml:space="preserve">Kiến trúc mạng neural nhẹ, sử dụng tích chập tách rời để đạt tốc độ nhận dạng nhanh trên các thiết bị phần cứng hạn chế.</w:t>
+      </w:r>
+      <w:r>
+        <w:rPr>
+          <w:b/>
+          <w:bCs/>
+          <w:sz w:val="26"/>
+          <w:szCs w:val="26"/>
+        </w:rPr>
+      </w:r>
+      <w:r>
+        <w:rPr>
+          <w:b/>
+          <w:bCs/>
+          <w:sz w:val="26"/>
+          <w:szCs w:val="26"/>
+        </w:rPr>
+      </w:r>
+    </w:p>
+    <w:p>
+      <w:pPr>
+        <w:pStyle w:val="904"/>
+        <w:numPr>
+          <w:ilvl w:val="0"/>
+          <w:numId w:val="7"/>
+        </w:numPr>
+        <w:pBdr>
+          <w:top w:val="none" w:color="000000" w:sz="4" w:space="0"/>
+          <w:left w:val="none" w:color="000000" w:sz="4" w:space="0"/>
+          <w:bottom w:val="none" w:color="000000" w:sz="4" w:space="0"/>
+          <w:right w:val="none" w:color="000000" w:sz="4" w:space="0"/>
+        </w:pBdr>
+        <w:spacing/>
+        <w:ind w:right="0"/>
+        <w:jc w:val="both"/>
+        <w:rPr>
+          <w:b/>
+          <w:bCs/>
+          <w:sz w:val="26"/>
+          <w:szCs w:val="26"/>
+        </w:rPr>
+      </w:pPr>
+      <w:r>
+        <w:rPr>
+          <w:b w:val="0"/>
+          <w:bCs w:val="0"/>
+          <w:sz w:val="26"/>
+          <w:szCs w:val="26"/>
+          <w:highlight w:val="none"/>
+        </w:rPr>
+      </w:r>
+      <w:r>
+        <w:rPr>
+          <w:b/>
+          <w:bCs/>
+          <w:sz w:val="26"/>
+          <w:szCs w:val="26"/>
+          <w:highlight w:val="none"/>
+        </w:rPr>
+        <w:t xml:space="preserve">Ensemble Learning</w:t>
+      </w:r>
+      <w:r>
+        <w:rPr>
+          <w:b/>
+          <w:bCs/>
+          <w:sz w:val="26"/>
+          <w:szCs w:val="26"/>
+          <w:highlight w:val="none"/>
+        </w:rPr>
+        <w:t xml:space="preserve">:</w:t>
+      </w:r>
+      <w:r>
+        <w:rPr>
+          <w:b w:val="0"/>
+          <w:bCs w:val="0"/>
+          <w:sz w:val="26"/>
+          <w:szCs w:val="26"/>
+          <w:highlight w:val="none"/>
+        </w:rPr>
+        <w:t xml:space="preserve"> </w:t>
+      </w:r>
+      <w:r>
+        <w:rPr>
+          <w:b w:val="0"/>
+          <w:bCs w:val="0"/>
+          <w:sz w:val="26"/>
+          <w:szCs w:val="26"/>
+          <w:highlight w:val="none"/>
+        </w:rPr>
+        <w:t xml:space="preserve">Ứng dụng kết hợp dự đoán từ EfficientNet-Lite1 và MobileNetV2 thông qua kỹ thuật averaging ensemble để nâng cao độ chính xác. Cả hai mô hình được triển khai offline trên điện thoại nhờ TensorFlow Lite.</w:t>
+      </w:r>
+      <w:r>
+        <w:rPr>
+          <w:b/>
+          <w:bCs/>
+          <w:sz w:val="26"/>
+          <w:szCs w:val="26"/>
+        </w:rPr>
+      </w:r>
+      <w:r>
+        <w:rPr>
+          <w:b/>
+          <w:bCs/>
           <w:sz w:val="26"/>
           <w:szCs w:val="26"/>
         </w:rPr>
@@ -2200,53 +2356,6 @@
           <w:sz w:val="26"/>
           <w:szCs w:val="26"/>
         </w:rPr>
-      </w:r>
-      <w:r>
-        <w:rPr>
-          <w:sz w:val="26"/>
-          <w:szCs w:val="26"/>
-        </w:rPr>
-      </w:r>
-    </w:p>
-    <w:p>
-      <w:pPr>
-        <w:pStyle w:val="904"/>
-        <w:numPr>
-          <w:ilvl w:val="0"/>
-          <w:numId w:val="7"/>
-        </w:numPr>
-        <w:pBdr>
-          <w:top w:val="none" w:color="000000" w:sz="4" w:space="0"/>
-          <w:left w:val="none" w:color="000000" w:sz="4" w:space="0"/>
-          <w:bottom w:val="none" w:color="000000" w:sz="4" w:space="0"/>
-          <w:right w:val="none" w:color="000000" w:sz="4" w:space="0"/>
-        </w:pBdr>
-        <w:spacing/>
-        <w:ind w:right="0"/>
-        <w:jc w:val="both"/>
-        <w:rPr>
-          <w:sz w:val="26"/>
-          <w:szCs w:val="26"/>
-        </w:rPr>
-      </w:pPr>
-      <w:r>
-        <w:rPr>
-          <w:rFonts w:ascii="Times New Roman" w:hAnsi="Times New Roman" w:eastAsia="Times New Roman" w:cs="Times New Roman"/>
-          <w:b/>
-          <w:color w:val="000000"/>
-          <w:sz w:val="26"/>
-          <w:szCs w:val="26"/>
-        </w:rPr>
-        <w:t xml:space="preserve">OpenCV</w:t>
-      </w:r>
-      <w:r>
-        <w:rPr>
-          <w:rFonts w:ascii="Times New Roman" w:hAnsi="Times New Roman" w:eastAsia="Times New Roman" w:cs="Times New Roman"/>
-          <w:color w:val="000000"/>
-          <w:sz w:val="26"/>
-          <w:szCs w:val="26"/>
-        </w:rPr>
-        <w:t xml:space="preserve">: Tiền xử lý ảnh (cắt, cân bằng sáng) trước khi nhận dạng.</w:t>
       </w:r>
       <w:r>
         <w:rPr>
@@ -2392,20 +2501,14 @@
       </w:r>
       <w:r>
         <w:rPr>
-          <w:rFonts w:ascii="Times New Roman" w:hAnsi="Times New Roman" w:eastAsia="Times New Roman" w:cs="Times New Roman"/>
-          <w:color w:val="000000"/>
           <w:sz w:val="26"/>
           <w:szCs w:val="26"/>
-          <w:highlight w:val="none"/>
         </w:rPr>
       </w:r>
       <w:r>
         <w:rPr>
-          <w:rFonts w:ascii="Times New Roman" w:hAnsi="Times New Roman" w:eastAsia="Times New Roman" w:cs="Times New Roman"/>
-          <w:color w:val="000000"/>
           <w:sz w:val="26"/>
           <w:szCs w:val="26"/>
-          <w:highlight w:val="none"/>
         </w:rPr>
       </w:r>
     </w:p>

</xml_diff>